<commit_message>
Actualizo word y excel al momento
</commit_message>
<xml_diff>
--- a/OBLIGATORIO DDA 1.docx
+++ b/OBLIGATORIO DDA 1.docx
@@ -697,31 +697,12 @@
       <w:pPr>
         <w:jc w:val="center"/>
         <w:rPr>
-          <w:sz w:val="24"/>
-          <w:szCs w:val="24"/>
-        </w:rPr>
-      </w:pPr>
-    </w:p>
-    <w:p>
-      <w:pPr>
-        <w:jc w:val="center"/>
-        <w:rPr>
           <w:b/>
           <w:bCs/>
           <w:sz w:val="24"/>
           <w:szCs w:val="24"/>
         </w:rPr>
       </w:pPr>
-      <w:r>
-        <w:rPr>
-          <w:b/>
-          <w:bCs/>
-          <w:sz w:val="24"/>
-          <w:szCs w:val="24"/>
-          <w:highlight w:val="red"/>
-        </w:rPr>
-        <w:t>PENDIENTE PARTIDO</w:t>
-      </w:r>
     </w:p>
     <w:p>
       <w:pPr>
@@ -731,6 +712,46 @@
           <w:szCs w:val="24"/>
         </w:rPr>
       </w:pPr>
+      <w:r>
+        <w:rPr>
+          <w:noProof/>
+        </w:rPr>
+        <w:drawing>
+          <wp:inline distT="0" distB="0" distL="0" distR="0" wp14:anchorId="614BE36E" wp14:editId="080FE4DA">
+            <wp:extent cx="2124075" cy="1095375"/>
+            <wp:effectExtent l="0" t="0" r="9525" b="9525"/>
+            <wp:docPr id="1643171668" name="Imagen 1"/>
+            <wp:cNvGraphicFramePr>
+              <a:graphicFrameLocks xmlns:a="http://schemas.openxmlformats.org/drawingml/2006/main" noChangeAspect="1"/>
+            </wp:cNvGraphicFramePr>
+            <a:graphic xmlns:a="http://schemas.openxmlformats.org/drawingml/2006/main">
+              <a:graphicData uri="http://schemas.openxmlformats.org/drawingml/2006/picture">
+                <pic:pic xmlns:pic="http://schemas.openxmlformats.org/drawingml/2006/picture">
+                  <pic:nvPicPr>
+                    <pic:cNvPr id="1643171668" name=""/>
+                    <pic:cNvPicPr/>
+                  </pic:nvPicPr>
+                  <pic:blipFill>
+                    <a:blip r:embed="rId11"/>
+                    <a:stretch>
+                      <a:fillRect/>
+                    </a:stretch>
+                  </pic:blipFill>
+                  <pic:spPr>
+                    <a:xfrm>
+                      <a:off x="0" y="0"/>
+                      <a:ext cx="2124075" cy="1095375"/>
+                    </a:xfrm>
+                    <a:prstGeom prst="rect">
+                      <a:avLst/>
+                    </a:prstGeom>
+                  </pic:spPr>
+                </pic:pic>
+              </a:graphicData>
+            </a:graphic>
+          </wp:inline>
+        </w:drawing>
+      </w:r>
     </w:p>
     <w:p>
       <w:pPr>
@@ -825,7 +846,7 @@
                     <pic:cNvPicPr/>
                   </pic:nvPicPr>
                   <pic:blipFill>
-                    <a:blip r:embed="rId11"/>
+                    <a:blip r:embed="rId12"/>
                     <a:stretch>
                       <a:fillRect/>
                     </a:stretch>

</xml_diff>

<commit_message>
actualizo doc y diagrama
</commit_message>
<xml_diff>
--- a/OBLIGATORIO DDA 1.docx
+++ b/OBLIGATORIO DDA 1.docx
@@ -831,10 +831,10 @@
         </w:rPr>
         <w:lastRenderedPageBreak/>
         <w:drawing>
-          <wp:inline distT="0" distB="0" distL="0" distR="0" wp14:anchorId="0CCE01E2" wp14:editId="178993E3">
-            <wp:extent cx="6334125" cy="4741656"/>
-            <wp:effectExtent l="0" t="0" r="0" b="1905"/>
-            <wp:docPr id="547354712" name="Imagen 1"/>
+          <wp:inline distT="0" distB="0" distL="0" distR="0" wp14:anchorId="7D82AC53" wp14:editId="550E54F8">
+            <wp:extent cx="5400040" cy="4075430"/>
+            <wp:effectExtent l="0" t="0" r="0" b="1270"/>
+            <wp:docPr id="1407023579" name="Imagen 1"/>
             <wp:cNvGraphicFramePr>
               <a:graphicFrameLocks xmlns:a="http://schemas.openxmlformats.org/drawingml/2006/main" noChangeAspect="1"/>
             </wp:cNvGraphicFramePr>
@@ -842,7 +842,7 @@
               <a:graphicData uri="http://schemas.openxmlformats.org/drawingml/2006/picture">
                 <pic:pic xmlns:pic="http://schemas.openxmlformats.org/drawingml/2006/picture">
                   <pic:nvPicPr>
-                    <pic:cNvPr id="547354712" name=""/>
+                    <pic:cNvPr id="1407023579" name=""/>
                     <pic:cNvPicPr/>
                   </pic:nvPicPr>
                   <pic:blipFill>
@@ -854,7 +854,7 @@
                   <pic:spPr>
                     <a:xfrm>
                       <a:off x="0" y="0"/>
-                      <a:ext cx="6364405" cy="4764324"/>
+                      <a:ext cx="5400040" cy="4075430"/>
                     </a:xfrm>
                     <a:prstGeom prst="rect">
                       <a:avLst/>

</xml_diff>